<commit_message>
Update safer events pre-work document with venue & enforcement team tips
</commit_message>
<xml_diff>
--- a/safer-events-pre-work.docx
+++ b/safer-events-pre-work.docx
@@ -145,6 +145,20 @@
       <w:r>
         <w:rPr/>
         <w:t>Assess the entrances to look for locations where attendees can enter without going through registration</w:t>
+      </w:r>
+    </w:p>
+    <w:p>
+      <w:pPr>
+        <w:pStyle w:val="Normal"/>
+        <w:numPr>
+          <w:ilvl w:val="1"/>
+          <w:numId w:val="5"/>
+        </w:numPr>
+        <w:rPr/>
+      </w:pPr>
+      <w:r>
+        <w:rPr/>
+        <w:t>Ask the venue whether they provide venue security, whether they have cameras at the venue, and who to contact should you need to review video footage</w:t>
       </w:r>
     </w:p>
     <w:p>
@@ -849,6 +863,40 @@
     <w:p>
       <w:pPr>
         <w:pStyle w:val="Normal"/>
+        <w:numPr>
+          <w:ilvl w:val="0"/>
+          <w:numId w:val="1"/>
+        </w:numPr>
+        <w:spacing w:before="0" w:after="0"/>
+        <w:ind w:left="720" w:right="0" w:hanging="360"/>
+        <w:contextualSpacing/>
+        <w:rPr/>
+      </w:pPr>
+      <w:r>
+        <w:rPr/>
+        <w:t>Who has the authority to decide the official response to an incident report</w:t>
+      </w:r>
+    </w:p>
+    <w:p>
+      <w:pPr>
+        <w:pStyle w:val="Normal"/>
+        <w:numPr>
+          <w:ilvl w:val="0"/>
+          <w:numId w:val="1"/>
+        </w:numPr>
+        <w:spacing w:before="0" w:after="0"/>
+        <w:ind w:left="720" w:right="0" w:hanging="360"/>
+        <w:contextualSpacing/>
+        <w:rPr/>
+      </w:pPr>
+      <w:r>
+        <w:rPr/>
+        <w:t>How you will handle conflicts of interest</w:t>
+      </w:r>
+    </w:p>
+    <w:p>
+      <w:pPr>
+        <w:pStyle w:val="Normal"/>
         <w:spacing w:before="0" w:after="0"/>
         <w:rPr/>
       </w:pPr>
@@ -879,6 +927,62 @@
     </w:p>
     <w:p>
       <w:pPr>
+        <w:pStyle w:val="Normal"/>
+        <w:rPr/>
+      </w:pPr>
+      <w:r>
+        <w:rPr/>
+        <w:t xml:space="preserve">Pycon </w:t>
+      </w:r>
+      <w:r>
+        <w:rPr/>
+        <w:t>US 2018 Code of Conduct and reporting guidelines (updated by Otter Tech):</w:t>
+      </w:r>
+    </w:p>
+    <w:p>
+      <w:pPr>
+        <w:pStyle w:val="Normal"/>
+        <w:rPr/>
+      </w:pPr>
+      <w:hyperlink r:id="rId6">
+        <w:r>
+          <w:rPr>
+            <w:rStyle w:val="InternetLink"/>
+          </w:rPr>
+          <w:t>https://us.pycon.org/2018/about/code-of-conduct/</w:t>
+        </w:r>
+      </w:hyperlink>
+    </w:p>
+    <w:p>
+      <w:pPr>
+        <w:pStyle w:val="Normal"/>
+        <w:rPr/>
+      </w:pPr>
+      <w:hyperlink r:id="rId7">
+        <w:r>
+          <w:rPr>
+            <w:rStyle w:val="InternetLink"/>
+          </w:rPr>
+          <w:t>https://us.pycon.org/2018/about/code-of-conduct/attendee-procedure/</w:t>
+        </w:r>
+      </w:hyperlink>
+    </w:p>
+    <w:p>
+      <w:pPr>
+        <w:pStyle w:val="Normal"/>
+        <w:rPr/>
+      </w:pPr>
+      <w:hyperlink r:id="rId8">
+        <w:r>
+          <w:rPr>
+            <w:rStyle w:val="InternetLink"/>
+          </w:rPr>
+          <w:t>https://us.pycon.org/2018/about/code-of-conduct/staff-procedure/</w:t>
+        </w:r>
+      </w:hyperlink>
+    </w:p>
+    <w:p>
+      <w:pPr>
         <w:pStyle w:val="Heading2"/>
         <w:spacing w:before="360" w:after="120"/>
         <w:rPr/>
@@ -887,6 +991,99 @@
       <w:bookmarkEnd w:id="1"/>
       <w:r>
         <w:rPr/>
+        <w:t>Enforcement Team</w:t>
+      </w:r>
+    </w:p>
+    <w:p>
+      <w:pPr>
+        <w:pStyle w:val="TextBody"/>
+        <w:rPr/>
+      </w:pPr>
+      <w:r>
+        <w:rPr/>
+        <w:t xml:space="preserve">Your enforcement team size will vary based on your event or community size. The minimum recommended enforcement team size is three people, and you may need to designate an additional person to pull into decisions on how to handle a report, should two out of the three enforcement team members have a conflict of interest. Ideally, you would have one additional enforcement team member per 500 attendees or community members. For example, an event with </w:t>
+      </w:r>
+      <w:r>
+        <w:rPr/>
+        <w:t>500 attendees should have at least 3 enforcement team members, and an event with</w:t>
+      </w:r>
+      <w:r>
+        <w:rPr/>
+        <w:t xml:space="preserve"> 3,000 attendees should have at least 8 enforcement team members.</w:t>
+      </w:r>
+    </w:p>
+    <w:p>
+      <w:pPr>
+        <w:pStyle w:val="TextBody"/>
+        <w:rPr/>
+      </w:pPr>
+      <w:r>
+        <w:rPr/>
+        <w:t xml:space="preserve">When putting together an enforcement team for an international community, it's important to have representation from different countries and timezones. The enforcement team members should have a variety of employers (in case of a conflict of interest with a co-worker). </w:t>
+      </w:r>
+      <w:r>
+        <w:rPr/>
+        <w:t>You may want to recruit enforcement team members who are outside your community or from a related community, since community leaders tend to know many community members and may often have a conflict of interest.</w:t>
+      </w:r>
+    </w:p>
+    <w:p>
+      <w:pPr>
+        <w:pStyle w:val="TextBody"/>
+        <w:rPr/>
+      </w:pPr>
+      <w:r>
+        <w:rPr/>
+        <w:t xml:space="preserve">Ideally, the enforcement team would include people who come from the different demographics and backgrounds mentioned in the Code of Conduct's protected classes statement </w:t>
+      </w:r>
+      <w:r>
+        <w:rPr/>
+        <w:t>(e.g. gender, sexual orientation, racial or ethnic background, etc)</w:t>
+      </w:r>
+      <w:r>
+        <w:rPr/>
+        <w:t>. This allows the enforcement team to have a more balanced perspective when evaluating reports. However, it's important to note that people from groups under-represented in tech are often asked to do the emotional labor of improving the community when they only want to focus on contributing to the community instead. Keep that in mind when you decide who to ask.</w:t>
+      </w:r>
+    </w:p>
+    <w:p>
+      <w:pPr>
+        <w:pStyle w:val="TextBody"/>
+        <w:rPr/>
+      </w:pPr>
+      <w:r>
+        <w:rPr/>
+        <w:t>When asking people to join the enforcement team, i</w:t>
+      </w:r>
+      <w:r>
+        <w:rPr/>
+        <w:t>t's important to communicate the types of reports you expect the team might handle, the approximate time commitment per week or month, and emphasize the short amount of time required to respond to a report which is documented in your Code of Conduct reporting guidelines.</w:t>
+      </w:r>
+    </w:p>
+    <w:p>
+      <w:pPr>
+        <w:pStyle w:val="TextBody"/>
+        <w:rPr/>
+      </w:pPr>
+      <w:r>
+        <w:rPr/>
+        <w:t xml:space="preserve">Designate a subset of enforcement team members who have the authority to decide a response to a report. If the entire team will vote on the response, require a majority vote of the people who attend the meeting about the incident, rather than a </w:t>
+      </w:r>
+      <w:r>
+        <w:rPr/>
+        <w:t>unanimous</w:t>
+      </w:r>
+      <w:r>
+        <w:rPr/>
+        <w:t xml:space="preserve"> vote. If only a subset of the enforcement team has the responsibility of deciding the response to a report, the rest of the team will be taking incident reports and providing any additional information, but not following up with reported people.</w:t>
+      </w:r>
+    </w:p>
+    <w:p>
+      <w:pPr>
+        <w:pStyle w:val="Heading2"/>
+        <w:spacing w:before="360" w:after="120"/>
+        <w:rPr/>
+      </w:pPr>
+      <w:r>
+        <w:rPr/>
         <w:t>Trained Responder Shifts</w:t>
       </w:r>
     </w:p>
@@ -919,7 +1116,15 @@
       </w:pPr>
       <w:r>
         <w:rPr/>
-        <w:t>It may be useful for on-duty trained responders to wear a high-visibility vest on their shift, and make rounds of the venue. This allows attendees to quickly identify trained responders. Trained responders should be briefed on all areas of the venue to patrol, including which rooms are off limits (e.g. a room for attendees of color), which rooms need special handling (e.g. open the door to the quiet room slowly), and which areas need specific attention (e.g. watch for issues on the party floor or in the hacker lounge where alcohol is served).</w:t>
+        <w:t xml:space="preserve">It may be useful for on-duty trained responders to wear a </w:t>
+      </w:r>
+      <w:r>
+        <w:rPr/>
+        <w:t xml:space="preserve">bright t-shirt or </w:t>
+      </w:r>
+      <w:r>
+        <w:rPr/>
+        <w:t>high-visibility vest on their shift, and make rounds of the venue. This allows attendees to quickly identify trained responders. Trained responders should be briefed on all areas of the venue to patrol, including which rooms are off limits (e.g. a room for attendees of color), which rooms need special handling (e.g. open the door to the quiet room slowly), and which areas need specific attention (e.g. watch for issues on the party floor or in the hacker lounge where alcohol is served).</w:t>
       </w:r>
     </w:p>
     <w:p>
@@ -1011,6 +1216,414 @@
         <w:rPr/>
       </w:pPr>
       <w:r>
+        <w:rPr/>
+        <w:t xml:space="preserve">Keep track of the team's ongoing and resolved incidents in a shared spreadsheet, so that you can hold yourselves accountable to the response time frame documented in your Code of Conduct reporting guidelines. </w:t>
+      </w:r>
+      <w:r>
+        <w:rPr/>
+        <w:t>Keep resolutions and notes vague enough that enforcement team members with a conflict of interest don't know the details of the incident. Use gender neutral language when describing the reporter and reported person.</w:t>
+      </w:r>
+      <w:r>
+        <w:rPr/>
+        <w:t xml:space="preserve"> Suggested format:</w:t>
+      </w:r>
+    </w:p>
+    <w:p>
+      <w:pPr>
+        <w:pStyle w:val="Normal"/>
+        <w:spacing w:before="0" w:after="0"/>
+        <w:rPr/>
+      </w:pPr>
+      <w:r>
+        <w:rPr/>
+      </w:r>
+    </w:p>
+    <w:tbl>
+      <w:tblPr>
+        <w:tblW w:w="9360" w:type="dxa"/>
+        <w:jc w:val="left"/>
+        <w:tblInd w:w="0" w:type="dxa"/>
+        <w:tblBorders>
+          <w:top w:val="single" w:sz="2" w:space="0" w:color="000000"/>
+          <w:left w:val="single" w:sz="2" w:space="0" w:color="000000"/>
+          <w:bottom w:val="single" w:sz="2" w:space="0" w:color="000000"/>
+          <w:insideH w:val="single" w:sz="2" w:space="0" w:color="000000"/>
+        </w:tblBorders>
+        <w:tblCellMar>
+          <w:top w:w="55" w:type="dxa"/>
+          <w:left w:w="54" w:type="dxa"/>
+          <w:bottom w:w="55" w:type="dxa"/>
+          <w:right w:w="55" w:type="dxa"/>
+        </w:tblCellMar>
+      </w:tblPr>
+      <w:tblGrid>
+        <w:gridCol w:w="900"/>
+        <w:gridCol w:w="1264"/>
+        <w:gridCol w:w="1168"/>
+        <w:gridCol w:w="1436"/>
+        <w:gridCol w:w="1532"/>
+        <w:gridCol w:w="1618"/>
+        <w:gridCol w:w="1442"/>
+      </w:tblGrid>
+      <w:tr>
+        <w:trPr/>
+        <w:tc>
+          <w:tcPr>
+            <w:tcW w:w="900" w:type="dxa"/>
+            <w:tcBorders>
+              <w:top w:val="single" w:sz="2" w:space="0" w:color="000000"/>
+              <w:left w:val="single" w:sz="2" w:space="0" w:color="000000"/>
+              <w:bottom w:val="single" w:sz="2" w:space="0" w:color="000000"/>
+              <w:insideH w:val="single" w:sz="2" w:space="0" w:color="000000"/>
+            </w:tcBorders>
+            <w:shd w:fill="auto" w:val="clear"/>
+          </w:tcPr>
+          <w:p>
+            <w:pPr>
+              <w:pStyle w:val="TableContents"/>
+              <w:rPr/>
+            </w:pPr>
+            <w:r>
+              <w:rPr/>
+              <w:t>Safety Risk?</w:t>
+            </w:r>
+          </w:p>
+        </w:tc>
+        <w:tc>
+          <w:tcPr>
+            <w:tcW w:w="1264" w:type="dxa"/>
+            <w:tcBorders>
+              <w:top w:val="single" w:sz="2" w:space="0" w:color="000000"/>
+              <w:left w:val="single" w:sz="2" w:space="0" w:color="000000"/>
+              <w:bottom w:val="single" w:sz="2" w:space="0" w:color="000000"/>
+              <w:insideH w:val="single" w:sz="2" w:space="0" w:color="000000"/>
+            </w:tcBorders>
+            <w:shd w:fill="auto" w:val="clear"/>
+          </w:tcPr>
+          <w:p>
+            <w:pPr>
+              <w:pStyle w:val="TableContents"/>
+              <w:rPr/>
+            </w:pPr>
+            <w:r>
+              <w:rPr/>
+              <w:t>Risk of repeating behavior?</w:t>
+            </w:r>
+          </w:p>
+        </w:tc>
+        <w:tc>
+          <w:tcPr>
+            <w:tcW w:w="1168" w:type="dxa"/>
+            <w:tcBorders>
+              <w:top w:val="single" w:sz="2" w:space="0" w:color="000000"/>
+              <w:left w:val="single" w:sz="2" w:space="0" w:color="000000"/>
+              <w:bottom w:val="single" w:sz="2" w:space="0" w:color="000000"/>
+              <w:insideH w:val="single" w:sz="2" w:space="0" w:color="000000"/>
+            </w:tcBorders>
+            <w:shd w:fill="auto" w:val="clear"/>
+          </w:tcPr>
+          <w:p>
+            <w:pPr>
+              <w:pStyle w:val="TableContents"/>
+              <w:rPr/>
+            </w:pPr>
+            <w:r>
+              <w:rPr/>
+              <w:t>Status</w:t>
+            </w:r>
+          </w:p>
+        </w:tc>
+        <w:tc>
+          <w:tcPr>
+            <w:tcW w:w="1436" w:type="dxa"/>
+            <w:tcBorders>
+              <w:top w:val="single" w:sz="2" w:space="0" w:color="000000"/>
+              <w:left w:val="single" w:sz="2" w:space="0" w:color="000000"/>
+              <w:bottom w:val="single" w:sz="2" w:space="0" w:color="000000"/>
+              <w:insideH w:val="single" w:sz="2" w:space="0" w:color="000000"/>
+            </w:tcBorders>
+            <w:shd w:fill="auto" w:val="clear"/>
+          </w:tcPr>
+          <w:p>
+            <w:pPr>
+              <w:pStyle w:val="TableContents"/>
+              <w:rPr/>
+            </w:pPr>
+            <w:r>
+              <w:rPr/>
+              <w:t>Initials of reporter &amp; reported person</w:t>
+            </w:r>
+          </w:p>
+        </w:tc>
+        <w:tc>
+          <w:tcPr>
+            <w:tcW w:w="1532" w:type="dxa"/>
+            <w:tcBorders>
+              <w:top w:val="single" w:sz="2" w:space="0" w:color="000000"/>
+              <w:left w:val="single" w:sz="2" w:space="0" w:color="000000"/>
+              <w:bottom w:val="single" w:sz="2" w:space="0" w:color="000000"/>
+              <w:insideH w:val="single" w:sz="2" w:space="0" w:color="000000"/>
+            </w:tcBorders>
+            <w:shd w:fill="auto" w:val="clear"/>
+          </w:tcPr>
+          <w:p>
+            <w:pPr>
+              <w:pStyle w:val="TableContents"/>
+              <w:rPr/>
+            </w:pPr>
+            <w:r>
+              <w:rPr/>
+              <w:t>Date &amp; time of incident</w:t>
+            </w:r>
+          </w:p>
+        </w:tc>
+        <w:tc>
+          <w:tcPr>
+            <w:tcW w:w="1618" w:type="dxa"/>
+            <w:tcBorders>
+              <w:top w:val="single" w:sz="2" w:space="0" w:color="000000"/>
+              <w:left w:val="single" w:sz="2" w:space="0" w:color="000000"/>
+              <w:bottom w:val="single" w:sz="2" w:space="0" w:color="000000"/>
+              <w:insideH w:val="single" w:sz="2" w:space="0" w:color="000000"/>
+            </w:tcBorders>
+            <w:shd w:fill="auto" w:val="clear"/>
+          </w:tcPr>
+          <w:p>
+            <w:pPr>
+              <w:pStyle w:val="TableContents"/>
+              <w:rPr/>
+            </w:pPr>
+            <w:r>
+              <w:rPr/>
+              <w:t>Actions needed and when</w:t>
+            </w:r>
+          </w:p>
+        </w:tc>
+        <w:tc>
+          <w:tcPr>
+            <w:tcW w:w="1442" w:type="dxa"/>
+            <w:tcBorders>
+              <w:top w:val="single" w:sz="2" w:space="0" w:color="000000"/>
+              <w:left w:val="single" w:sz="2" w:space="0" w:color="000000"/>
+              <w:bottom w:val="single" w:sz="2" w:space="0" w:color="000000"/>
+              <w:right w:val="single" w:sz="2" w:space="0" w:color="000000"/>
+              <w:insideH w:val="single" w:sz="2" w:space="0" w:color="000000"/>
+              <w:insideV w:val="single" w:sz="2" w:space="0" w:color="000000"/>
+            </w:tcBorders>
+            <w:shd w:fill="auto" w:val="clear"/>
+          </w:tcPr>
+          <w:p>
+            <w:pPr>
+              <w:pStyle w:val="TableContents"/>
+              <w:rPr/>
+            </w:pPr>
+            <w:r>
+              <w:rPr/>
+              <w:t>Status or resolution</w:t>
+            </w:r>
+          </w:p>
+        </w:tc>
+      </w:tr>
+      <w:tr>
+        <w:trPr/>
+        <w:tc>
+          <w:tcPr>
+            <w:tcW w:w="900" w:type="dxa"/>
+            <w:tcBorders>
+              <w:left w:val="single" w:sz="2" w:space="0" w:color="000000"/>
+              <w:bottom w:val="single" w:sz="2" w:space="0" w:color="000000"/>
+              <w:insideH w:val="single" w:sz="2" w:space="0" w:color="000000"/>
+            </w:tcBorders>
+            <w:shd w:fill="auto" w:val="clear"/>
+          </w:tcPr>
+          <w:p>
+            <w:pPr>
+              <w:pStyle w:val="TableContents"/>
+              <w:rPr/>
+            </w:pPr>
+            <w:r>
+              <w:rPr/>
+              <w:t>Yes</w:t>
+            </w:r>
+          </w:p>
+        </w:tc>
+        <w:tc>
+          <w:tcPr>
+            <w:tcW w:w="1264" w:type="dxa"/>
+            <w:tcBorders>
+              <w:left w:val="single" w:sz="2" w:space="0" w:color="000000"/>
+              <w:bottom w:val="single" w:sz="2" w:space="0" w:color="000000"/>
+              <w:insideH w:val="single" w:sz="2" w:space="0" w:color="000000"/>
+            </w:tcBorders>
+            <w:shd w:fill="auto" w:val="clear"/>
+          </w:tcPr>
+          <w:p>
+            <w:pPr>
+              <w:pStyle w:val="TableContents"/>
+              <w:rPr/>
+            </w:pPr>
+            <w:r>
+              <w:rPr/>
+              <w:t>Yes</w:t>
+            </w:r>
+          </w:p>
+        </w:tc>
+        <w:tc>
+          <w:tcPr>
+            <w:tcW w:w="1168" w:type="dxa"/>
+            <w:tcBorders>
+              <w:left w:val="single" w:sz="2" w:space="0" w:color="000000"/>
+              <w:bottom w:val="single" w:sz="2" w:space="0" w:color="000000"/>
+              <w:insideH w:val="single" w:sz="2" w:space="0" w:color="000000"/>
+            </w:tcBorders>
+            <w:shd w:fill="auto" w:val="clear"/>
+          </w:tcPr>
+          <w:p>
+            <w:pPr>
+              <w:pStyle w:val="TableContents"/>
+              <w:rPr/>
+            </w:pPr>
+            <w:r>
+              <w:rPr/>
+              <w:t>Ongoing</w:t>
+            </w:r>
+          </w:p>
+        </w:tc>
+        <w:tc>
+          <w:tcPr>
+            <w:tcW w:w="1436" w:type="dxa"/>
+            <w:tcBorders>
+              <w:left w:val="single" w:sz="2" w:space="0" w:color="000000"/>
+              <w:bottom w:val="single" w:sz="2" w:space="0" w:color="000000"/>
+              <w:insideH w:val="single" w:sz="2" w:space="0" w:color="000000"/>
+            </w:tcBorders>
+            <w:shd w:fill="auto" w:val="clear"/>
+          </w:tcPr>
+          <w:p>
+            <w:pPr>
+              <w:pStyle w:val="TableContents"/>
+              <w:rPr/>
+            </w:pPr>
+            <w:r>
+              <w:rPr/>
+              <w:t>J.D. &amp; F.J.</w:t>
+            </w:r>
+          </w:p>
+        </w:tc>
+        <w:tc>
+          <w:tcPr>
+            <w:tcW w:w="1532" w:type="dxa"/>
+            <w:tcBorders>
+              <w:left w:val="single" w:sz="2" w:space="0" w:color="000000"/>
+              <w:bottom w:val="single" w:sz="2" w:space="0" w:color="000000"/>
+              <w:insideH w:val="single" w:sz="2" w:space="0" w:color="000000"/>
+            </w:tcBorders>
+            <w:shd w:fill="auto" w:val="clear"/>
+          </w:tcPr>
+          <w:p>
+            <w:pPr>
+              <w:pStyle w:val="TableContents"/>
+              <w:rPr/>
+            </w:pPr>
+            <w:r>
+              <w:rPr/>
+              <w:t>07/07/2018 8:30am</w:t>
+            </w:r>
+          </w:p>
+          <w:p>
+            <w:pPr>
+              <w:pStyle w:val="TableContents"/>
+              <w:rPr/>
+            </w:pPr>
+            <w:r>
+              <w:rPr/>
+              <w:t>07/08/2018</w:t>
+            </w:r>
+          </w:p>
+          <w:p>
+            <w:pPr>
+              <w:pStyle w:val="TableContents"/>
+              <w:rPr/>
+            </w:pPr>
+            <w:r>
+              <w:rPr/>
+              <w:t>12:30pm</w:t>
+            </w:r>
+          </w:p>
+        </w:tc>
+        <w:tc>
+          <w:tcPr>
+            <w:tcW w:w="1618" w:type="dxa"/>
+            <w:tcBorders>
+              <w:left w:val="single" w:sz="2" w:space="0" w:color="000000"/>
+              <w:bottom w:val="single" w:sz="2" w:space="0" w:color="000000"/>
+              <w:insideH w:val="single" w:sz="2" w:space="0" w:color="000000"/>
+            </w:tcBorders>
+            <w:shd w:fill="auto" w:val="clear"/>
+          </w:tcPr>
+          <w:p>
+            <w:pPr>
+              <w:pStyle w:val="TableContents"/>
+              <w:rPr/>
+            </w:pPr>
+            <w:r>
+              <w:rPr/>
+              <w:t>Team on the look out for reported person - ASAP</w:t>
+            </w:r>
+          </w:p>
+        </w:tc>
+        <w:tc>
+          <w:tcPr>
+            <w:tcW w:w="1442" w:type="dxa"/>
+            <w:tcBorders>
+              <w:left w:val="single" w:sz="2" w:space="0" w:color="000000"/>
+              <w:bottom w:val="single" w:sz="2" w:space="0" w:color="000000"/>
+              <w:right w:val="single" w:sz="2" w:space="0" w:color="000000"/>
+              <w:insideH w:val="single" w:sz="2" w:space="0" w:color="000000"/>
+              <w:insideV w:val="single" w:sz="2" w:space="0" w:color="000000"/>
+            </w:tcBorders>
+            <w:shd w:fill="auto" w:val="clear"/>
+          </w:tcPr>
+          <w:p>
+            <w:pPr>
+              <w:pStyle w:val="TableContents"/>
+              <w:rPr/>
+            </w:pPr>
+            <w:r>
+              <w:rPr/>
+              <w:t>Will be removed when they return</w:t>
+            </w:r>
+          </w:p>
+        </w:tc>
+      </w:tr>
+    </w:tbl>
+    <w:p>
+      <w:pPr>
+        <w:pStyle w:val="Normal"/>
+        <w:spacing w:before="0" w:after="0"/>
+        <w:rPr/>
+      </w:pPr>
+      <w:r>
+        <w:rPr/>
+      </w:r>
+    </w:p>
+    <w:p>
+      <w:pPr>
+        <w:pStyle w:val="Normal"/>
+        <w:spacing w:before="0" w:after="0"/>
+        <w:rPr/>
+      </w:pPr>
+      <w:r>
+        <w:rPr/>
+      </w:r>
+    </w:p>
+    <w:p>
+      <w:pPr>
+        <w:pStyle w:val="Normal"/>
+        <w:spacing w:before="0" w:after="0"/>
+        <w:rPr/>
+      </w:pPr>
+      <w:r>
         <w:rPr>
           <w:b/>
         </w:rPr>
@@ -1044,6 +1657,27 @@
     </w:p>
     <w:p>
       <w:pPr>
+        <w:pStyle w:val="Normal"/>
+        <w:spacing w:before="0" w:after="0"/>
+        <w:rPr/>
+      </w:pPr>
+      <w:r>
+        <w:rPr/>
+      </w:r>
+    </w:p>
+    <w:p>
+      <w:pPr>
+        <w:pStyle w:val="Normal"/>
+        <w:spacing w:before="0" w:after="0"/>
+        <w:rPr/>
+      </w:pPr>
+      <w:r>
+        <w:rPr/>
+        <w:t>When using Google Docs, you can share a particular incident with only the enforcement team members who do not have a conflict of interest. Remember that if the folder is shared with the enforcement team, people with a conflict of interest can still see the title of the document. Use initials or code words in the title to protect reporter and reported people's confidentiality.</w:t>
+      </w:r>
+    </w:p>
+    <w:p>
+      <w:pPr>
         <w:pStyle w:val="Heading2"/>
         <w:spacing w:before="360" w:after="120"/>
         <w:rPr/>
@@ -1439,7 +2073,7 @@
       </w:pPr>
       <w:r>
         <w:rPr/>
-        <w:t>Location of a quiet, private room (or curtained area) where volunteers can take CoC incident reporters before a trained responder can arrive.</w:t>
+        <w:t>Whether the venue has security camera and who to contact for video footage</w:t>
       </w:r>
     </w:p>
     <w:p>
@@ -1456,7 +2090,7 @@
       </w:pPr>
       <w:r>
         <w:rPr/>
-        <w:t>Accessibility options</w:t>
+        <w:t>Location of a quiet, private room (or curtained area) where volunteers can take CoC incident reporters before a trained responder can arrive.</w:t>
       </w:r>
     </w:p>
     <w:p>
@@ -1473,7 +2107,7 @@
       </w:pPr>
       <w:r>
         <w:rPr/>
-        <w:t>Venue policy on providing ramps (how much set-up time is necessary, etc)</w:t>
+        <w:t>Accessibility options</w:t>
       </w:r>
     </w:p>
     <w:p>
@@ -1490,7 +2124,7 @@
       </w:pPr>
       <w:r>
         <w:rPr/>
-        <w:t>Venue facilities contacts for questions about accessibility, wifi, food, etc.</w:t>
+        <w:t>Venue policy on providing ramps (how much set-up time is necessary, etc)</w:t>
       </w:r>
     </w:p>
     <w:p>
@@ -1507,7 +2141,7 @@
       </w:pPr>
       <w:r>
         <w:rPr/>
-        <w:t>Location of elevators to reach all rooms</w:t>
+        <w:t>Venue facilities contacts for questions about accessibility, wifi, food, etc.</w:t>
       </w:r>
     </w:p>
     <w:p>
@@ -1524,6 +2158,23 @@
       </w:pPr>
       <w:r>
         <w:rPr/>
+        <w:t>Location of elevators to reach all rooms</w:t>
+      </w:r>
+    </w:p>
+    <w:p>
+      <w:pPr>
+        <w:pStyle w:val="Normal"/>
+        <w:numPr>
+          <w:ilvl w:val="0"/>
+          <w:numId w:val="3"/>
+        </w:numPr>
+        <w:spacing w:before="0" w:after="0"/>
+        <w:ind w:left="720" w:right="0" w:hanging="360"/>
+        <w:contextualSpacing/>
+        <w:rPr/>
+      </w:pPr>
+      <w:r>
+        <w:rPr/>
         <w:t>Location of gender-neutral restrooms</w:t>
       </w:r>
     </w:p>
@@ -1560,7 +2211,7 @@
         <w:rPr/>
         <w:t xml:space="preserve">If your event includes alcohol, please refer to the </w:t>
       </w:r>
-      <w:hyperlink r:id="rId6">
+      <w:hyperlink r:id="rId9">
         <w:r>
           <w:rPr>
             <w:rStyle w:val="InternetLink"/>
@@ -1764,10 +2415,10 @@
       </w:r>
     </w:p>
     <w:sectPr>
-      <w:headerReference w:type="default" r:id="rId7"/>
+      <w:headerReference w:type="default" r:id="rId10"/>
       <w:type w:val="nextPage"/>
       <w:pgSz w:w="12240" w:h="15840"/>
-      <w:pgMar w:left="1440" w:right="1440" w:header="1440" w:top="2216" w:footer="0" w:bottom="1440" w:gutter="0"/>
+      <w:pgMar w:left="1440" w:right="1440" w:header="1440" w:top="2243" w:footer="0" w:bottom="1440" w:gutter="0"/>
       <w:pgNumType w:start="1" w:fmt="decimal"/>
       <w:formProt w:val="false"/>
       <w:textDirection w:val="lrTb"/>
@@ -4179,5 +4830,12 @@
     <w:pPr/>
     <w:rPr/>
   </w:style>
+  <w:style w:type="paragraph" w:styleId="TableContents">
+    <w:name w:val="Table Contents"/>
+    <w:basedOn w:val="Normal"/>
+    <w:qFormat/>
+    <w:pPr/>
+    <w:rPr/>
+  </w:style>
 </w:styles>
 </file>
</xml_diff>